<commit_message>
Casos de uso updates
</commit_message>
<xml_diff>
--- a/Ejecución/Casos de uso/CU01 Registro.docx
+++ b/Ejecución/Casos de uso/CU01 Registro.docx
@@ -493,9 +493,235 @@
         </w:rPr>
       </w:pPr>
     </w:p>
+    <w:p>
+      <w:pPr>
+        <w:rPr>
+          <w:rFonts w:ascii="Times New Roman" w:hAnsi="Times New Roman" w:cs="Times New Roman"/>
+          <w:sz w:val="24"/>
+          <w:lang w:val="es-ES"/>
+        </w:rPr>
+      </w:pPr>
+    </w:p>
+    <w:p>
+      <w:pPr>
+        <w:rPr>
+          <w:rFonts w:ascii="Times New Roman" w:hAnsi="Times New Roman" w:cs="Times New Roman"/>
+          <w:sz w:val="24"/>
+          <w:lang w:val="es-ES"/>
+        </w:rPr>
+      </w:pPr>
+    </w:p>
+    <w:p>
+      <w:pPr>
+        <w:rPr>
+          <w:rFonts w:ascii="Times New Roman" w:hAnsi="Times New Roman" w:cs="Times New Roman"/>
+          <w:sz w:val="24"/>
+          <w:lang w:val="es-ES"/>
+        </w:rPr>
+      </w:pPr>
+    </w:p>
+    <w:p>
+      <w:pPr>
+        <w:rPr>
+          <w:rFonts w:ascii="Times New Roman" w:hAnsi="Times New Roman" w:cs="Times New Roman"/>
+          <w:sz w:val="24"/>
+          <w:lang w:val="es-ES"/>
+        </w:rPr>
+      </w:pPr>
+    </w:p>
+    <w:p>
+      <w:pPr>
+        <w:rPr>
+          <w:rFonts w:ascii="Times New Roman" w:hAnsi="Times New Roman" w:cs="Times New Roman"/>
+          <w:sz w:val="24"/>
+          <w:lang w:val="es-ES"/>
+        </w:rPr>
+      </w:pPr>
+    </w:p>
+    <w:p>
+      <w:pPr>
+        <w:rPr>
+          <w:rFonts w:ascii="Times New Roman" w:hAnsi="Times New Roman" w:cs="Times New Roman"/>
+          <w:sz w:val="24"/>
+          <w:lang w:val="es-ES"/>
+        </w:rPr>
+      </w:pPr>
+    </w:p>
+    <w:p>
+      <w:pPr>
+        <w:rPr>
+          <w:rFonts w:ascii="Times New Roman" w:hAnsi="Times New Roman" w:cs="Times New Roman"/>
+          <w:sz w:val="24"/>
+          <w:lang w:val="es-ES"/>
+        </w:rPr>
+      </w:pPr>
+    </w:p>
+    <w:p>
+      <w:pPr>
+        <w:rPr>
+          <w:rFonts w:ascii="Times New Roman" w:hAnsi="Times New Roman" w:cs="Times New Roman"/>
+          <w:sz w:val="24"/>
+          <w:lang w:val="es-ES"/>
+        </w:rPr>
+      </w:pPr>
+    </w:p>
+    <w:p>
+      <w:pPr>
+        <w:rPr>
+          <w:rFonts w:ascii="Times New Roman" w:hAnsi="Times New Roman" w:cs="Times New Roman"/>
+          <w:sz w:val="24"/>
+          <w:lang w:val="es-ES"/>
+        </w:rPr>
+      </w:pPr>
+    </w:p>
+    <w:p>
+      <w:pPr>
+        <w:rPr>
+          <w:rFonts w:ascii="Times New Roman" w:hAnsi="Times New Roman" w:cs="Times New Roman"/>
+          <w:sz w:val="24"/>
+          <w:lang w:val="es-ES"/>
+        </w:rPr>
+      </w:pPr>
+    </w:p>
+    <w:p>
+      <w:pPr>
+        <w:rPr>
+          <w:rFonts w:ascii="Times New Roman" w:hAnsi="Times New Roman" w:cs="Times New Roman"/>
+          <w:sz w:val="24"/>
+          <w:lang w:val="es-ES"/>
+        </w:rPr>
+      </w:pPr>
+    </w:p>
+    <w:p>
+      <w:pPr>
+        <w:rPr>
+          <w:rFonts w:ascii="Times New Roman" w:hAnsi="Times New Roman" w:cs="Times New Roman"/>
+          <w:sz w:val="24"/>
+          <w:lang w:val="es-ES"/>
+        </w:rPr>
+      </w:pPr>
+    </w:p>
+    <w:p>
+      <w:pPr>
+        <w:rPr>
+          <w:rFonts w:ascii="Times New Roman" w:hAnsi="Times New Roman" w:cs="Times New Roman"/>
+          <w:sz w:val="24"/>
+          <w:lang w:val="es-ES"/>
+        </w:rPr>
+      </w:pPr>
+      <w:r>
+        <w:rPr>
+          <w:rFonts w:ascii="Times New Roman" w:hAnsi="Times New Roman" w:cs="Times New Roman"/>
+          <w:sz w:val="24"/>
+          <w:lang w:val="es-ES"/>
+        </w:rPr>
+        <w:lastRenderedPageBreak/>
+        <w:t>MOCKUP</w:t>
+      </w:r>
+    </w:p>
+    <w:p>
+      <w:pPr>
+        <w:jc w:val="center"/>
+        <w:rPr>
+          <w:rFonts w:ascii="Times New Roman" w:hAnsi="Times New Roman" w:cs="Times New Roman"/>
+          <w:sz w:val="24"/>
+          <w:lang w:val="es-ES"/>
+        </w:rPr>
+      </w:pPr>
+      <w:r>
+        <w:rPr>
+          <w:noProof/>
+        </w:rPr>
+        <w:drawing>
+          <wp:inline distT="0" distB="0" distL="0" distR="0" wp14:anchorId="4BB93855" wp14:editId="02DE5ACF">
+            <wp:extent cx="4838700" cy="3125609"/>
+            <wp:effectExtent l="0" t="0" r="0" b="0"/>
+            <wp:docPr id="169793071" name="Imagen 1" descr="Interfaz de usuario gráfica, Aplicación, Teams&#10;&#10;Descripción generada automáticamente"/>
+            <wp:cNvGraphicFramePr>
+              <a:graphicFrameLocks xmlns:a="http://schemas.openxmlformats.org/drawingml/2006/main" noChangeAspect="1"/>
+            </wp:cNvGraphicFramePr>
+            <a:graphic xmlns:a="http://schemas.openxmlformats.org/drawingml/2006/main">
+              <a:graphicData uri="http://schemas.openxmlformats.org/drawingml/2006/picture">
+                <pic:pic xmlns:pic="http://schemas.openxmlformats.org/drawingml/2006/picture">
+                  <pic:nvPicPr>
+                    <pic:cNvPr id="169793071" name="Imagen 1" descr="Interfaz de usuario gráfica, Aplicación, Teams&#10;&#10;Descripción generada automáticamente"/>
+                    <pic:cNvPicPr/>
+                  </pic:nvPicPr>
+                  <pic:blipFill>
+                    <a:blip r:embed="rId11"/>
+                    <a:stretch>
+                      <a:fillRect/>
+                    </a:stretch>
+                  </pic:blipFill>
+                  <pic:spPr>
+                    <a:xfrm>
+                      <a:off x="0" y="0"/>
+                      <a:ext cx="4842289" cy="3127927"/>
+                    </a:xfrm>
+                    <a:prstGeom prst="rect">
+                      <a:avLst/>
+                    </a:prstGeom>
+                  </pic:spPr>
+                </pic:pic>
+              </a:graphicData>
+            </a:graphic>
+          </wp:inline>
+        </w:drawing>
+      </w:r>
+    </w:p>
+    <w:p>
+      <w:pPr>
+        <w:jc w:val="center"/>
+        <w:rPr>
+          <w:rFonts w:ascii="Times New Roman" w:hAnsi="Times New Roman" w:cs="Times New Roman"/>
+          <w:sz w:val="24"/>
+          <w:lang w:val="es-ES"/>
+        </w:rPr>
+      </w:pPr>
+      <w:r>
+        <w:rPr>
+          <w:noProof/>
+        </w:rPr>
+        <w:drawing>
+          <wp:inline distT="0" distB="0" distL="0" distR="0" wp14:anchorId="190CA6C7" wp14:editId="2825425D">
+            <wp:extent cx="1752600" cy="4445438"/>
+            <wp:effectExtent l="0" t="0" r="0" b="0"/>
+            <wp:docPr id="804300846" name="Imagen 1" descr="Interfaz de usuario gráfica, Aplicación&#10;&#10;Descripción generada automáticamente"/>
+            <wp:cNvGraphicFramePr>
+              <a:graphicFrameLocks xmlns:a="http://schemas.openxmlformats.org/drawingml/2006/main" noChangeAspect="1"/>
+            </wp:cNvGraphicFramePr>
+            <a:graphic xmlns:a="http://schemas.openxmlformats.org/drawingml/2006/main">
+              <a:graphicData uri="http://schemas.openxmlformats.org/drawingml/2006/picture">
+                <pic:pic xmlns:pic="http://schemas.openxmlformats.org/drawingml/2006/picture">
+                  <pic:nvPicPr>
+                    <pic:cNvPr id="804300846" name="Imagen 1" descr="Interfaz de usuario gráfica, Aplicación&#10;&#10;Descripción generada automáticamente"/>
+                    <pic:cNvPicPr/>
+                  </pic:nvPicPr>
+                  <pic:blipFill>
+                    <a:blip r:embed="rId12"/>
+                    <a:stretch>
+                      <a:fillRect/>
+                    </a:stretch>
+                  </pic:blipFill>
+                  <pic:spPr>
+                    <a:xfrm>
+                      <a:off x="0" y="0"/>
+                      <a:ext cx="1758511" cy="4460431"/>
+                    </a:xfrm>
+                    <a:prstGeom prst="rect">
+                      <a:avLst/>
+                    </a:prstGeom>
+                  </pic:spPr>
+                </pic:pic>
+              </a:graphicData>
+            </a:graphic>
+          </wp:inline>
+        </w:drawing>
+      </w:r>
+    </w:p>
     <w:sectPr>
-      <w:headerReference w:type="default" r:id="rId11"/>
-      <w:footerReference w:type="default" r:id="rId12"/>
+      <w:headerReference w:type="default" r:id="rId13"/>
+      <w:footerReference w:type="default" r:id="rId14"/>
       <w:pgSz w:w="12240" w:h="15840" w:code="1"/>
       <w:pgMar w:top="1417" w:right="1701" w:bottom="1417" w:left="1701" w:header="720" w:footer="720" w:gutter="0"/>
       <w:cols w:space="720"/>
@@ -2896,6 +3122,7 @@
   <w:style w:type="character" w:default="1" w:styleId="Fuentedeprrafopredeter">
     <w:name w:val="Default Paragraph Font"/>
     <w:uiPriority w:val="1"/>
+    <w:semiHidden/>
     <w:unhideWhenUsed/>
   </w:style>
   <w:style w:type="table" w:default="1" w:styleId="Tablanormal">
@@ -3479,6 +3706,15 @@
 </file>
 
 <file path=customXml/item1.xml><?xml version="1.0" encoding="utf-8"?>
+<?mso-contentType ?>
+<FormTemplates xmlns="http://schemas.microsoft.com/sharepoint/v3/contenttype/forms">
+  <Display>DocumentLibraryForm</Display>
+  <Edit>DocumentLibraryForm</Edit>
+  <New>DocumentLibraryForm</New>
+</FormTemplates>
+</file>
+
+<file path=customXml/item2.xml><?xml version="1.0" encoding="utf-8"?>
 <ct:contentTypeSchema xmlns:ct="http://schemas.microsoft.com/office/2006/metadata/contentType" xmlns:ma="http://schemas.microsoft.com/office/2006/metadata/properties/metaAttributes" ct:_="" ma:_="" ma:contentTypeName="Document" ma:contentTypeID="0x01010079F111ED35F8CC479449609E8A0923A6" ma:contentTypeVersion="12" ma:contentTypeDescription="Create a new document." ma:contentTypeScope="" ma:versionID="6e0ed944f324437a1628d920c25a1c7c">
   <xsd:schema xmlns:xsd="http://www.w3.org/2001/XMLSchema" xmlns:xs="http://www.w3.org/2001/XMLSchema" xmlns:p="http://schemas.microsoft.com/office/2006/metadata/properties" xmlns:ns2="71af3243-3dd4-4a8d-8c0d-dd76da1f02a5" xmlns:ns3="16c05727-aa75-4e4a-9b5f-8a80a1165891" targetNamespace="http://schemas.microsoft.com/office/2006/metadata/properties" ma:root="true" ma:fieldsID="edbd56de57fb331bd1e5e8af7e1d85f1" ns2:_="" ns3:_="">
     <xsd:import namespace="71af3243-3dd4-4a8d-8c0d-dd76da1f02a5"/>
@@ -3699,16 +3935,11 @@
 </ct:contentTypeSchema>
 </file>
 
-<file path=customXml/item2.xml><?xml version="1.0" encoding="utf-8"?>
-<?mso-contentType ?>
-<FormTemplates xmlns="http://schemas.microsoft.com/sharepoint/v3/contenttype/forms">
-  <Display>DocumentLibraryForm</Display>
-  <Edit>DocumentLibraryForm</Edit>
-  <New>DocumentLibraryForm</New>
-</FormTemplates>
+<file path=customXml/item3.xml><?xml version="1.0" encoding="utf-8"?>
+<b:Sources xmlns:b="http://schemas.openxmlformats.org/officeDocument/2006/bibliography" xmlns="http://schemas.openxmlformats.org/officeDocument/2006/bibliography" SelectedStyle="\APASixthEditionOfficeOnline.xsl" StyleName="APA" Version="6"/>
 </file>
 
-<file path=customXml/item3.xml><?xml version="1.0" encoding="utf-8"?>
+<file path=customXml/item4.xml><?xml version="1.0" encoding="utf-8"?>
 <p:properties xmlns:p="http://schemas.microsoft.com/office/2006/metadata/properties" xmlns:xsi="http://www.w3.org/2001/XMLSchema-instance" xmlns:pc="http://schemas.microsoft.com/office/infopath/2007/PartnerControls">
   <documentManagement>
     <Status xmlns="71af3243-3dd4-4a8d-8c0d-dd76da1f02a5">Not started</Status>
@@ -3717,11 +3948,15 @@
 </p:properties>
 </file>
 
-<file path=customXml/item4.xml><?xml version="1.0" encoding="utf-8"?>
-<b:Sources xmlns:b="http://schemas.openxmlformats.org/officeDocument/2006/bibliography" xmlns="http://schemas.openxmlformats.org/officeDocument/2006/bibliography" SelectedStyle="\APASixthEditionOfficeOnline.xsl" StyleName="APA" Version="6"/>
+<file path=customXml/itemProps1.xml><?xml version="1.0" encoding="utf-8"?>
+<ds:datastoreItem xmlns:ds="http://schemas.openxmlformats.org/officeDocument/2006/customXml" ds:itemID="{42B9AC35-EA74-400E-9B30-61C62C43319A}">
+  <ds:schemaRefs>
+    <ds:schemaRef ds:uri="http://schemas.microsoft.com/sharepoint/v3/contenttype/forms"/>
+  </ds:schemaRefs>
+</ds:datastoreItem>
 </file>
 
-<file path=customXml/itemProps1.xml><?xml version="1.0" encoding="utf-8"?>
+<file path=customXml/itemProps2.xml><?xml version="1.0" encoding="utf-8"?>
 <ds:datastoreItem xmlns:ds="http://schemas.openxmlformats.org/officeDocument/2006/customXml" ds:itemID="{3CB43BF5-83B7-4466-A2F7-457D173659C3}">
   <ds:schemaRefs>
     <ds:schemaRef ds:uri="http://schemas.microsoft.com/office/2006/metadata/contentType"/>
@@ -3740,15 +3975,15 @@
 </ds:datastoreItem>
 </file>
 
-<file path=customXml/itemProps2.xml><?xml version="1.0" encoding="utf-8"?>
-<ds:datastoreItem xmlns:ds="http://schemas.openxmlformats.org/officeDocument/2006/customXml" ds:itemID="{42B9AC35-EA74-400E-9B30-61C62C43319A}">
+<file path=customXml/itemProps3.xml><?xml version="1.0" encoding="utf-8"?>
+<ds:datastoreItem xmlns:ds="http://schemas.openxmlformats.org/officeDocument/2006/customXml" ds:itemID="{262536BE-4298-4236-9755-3C079A22ED03}">
   <ds:schemaRefs>
-    <ds:schemaRef ds:uri="http://schemas.microsoft.com/sharepoint/v3/contenttype/forms"/>
+    <ds:schemaRef ds:uri="http://schemas.openxmlformats.org/officeDocument/2006/bibliography"/>
   </ds:schemaRefs>
 </ds:datastoreItem>
 </file>
 
-<file path=customXml/itemProps3.xml><?xml version="1.0" encoding="utf-8"?>
+<file path=customXml/itemProps4.xml><?xml version="1.0" encoding="utf-8"?>
 <ds:datastoreItem xmlns:ds="http://schemas.openxmlformats.org/officeDocument/2006/customXml" ds:itemID="{B372EA61-C752-4CFA-8129-B68F2DBD21A6}">
   <ds:schemaRefs>
     <ds:schemaRef ds:uri="http://schemas.microsoft.com/office/2006/metadata/properties"/>
@@ -3756,12 +3991,4 @@
     <ds:schemaRef ds:uri="71af3243-3dd4-4a8d-8c0d-dd76da1f02a5"/>
   </ds:schemaRefs>
 </ds:datastoreItem>
-</file>
-
-<file path=customXml/itemProps4.xml><?xml version="1.0" encoding="utf-8"?>
-<ds:datastoreItem xmlns:ds="http://schemas.openxmlformats.org/officeDocument/2006/customXml" ds:itemID="{262536BE-4298-4236-9755-3C079A22ED03}">
-  <ds:schemaRefs>
-    <ds:schemaRef ds:uri="http://schemas.openxmlformats.org/officeDocument/2006/bibliography"/>
-  </ds:schemaRefs>
-</ds:datastoreItem>
 </file>
</xml_diff>